<commit_message>
Added Stuff done in class ... now then I need to get to work ...
</commit_message>
<xml_diff>
--- a/Homework/Chapter 1,2,3.docx
+++ b/Homework/Chapter 1,2,3.docx
@@ -68,14 +68,119 @@
         <w:t>What are operating systems?</w:t>
       </w:r>
     </w:p>
-    <w:p/>
-    <w:p>
-      <w:r>
-        <w:t>3.13</w:t>
-      </w:r>
+    <w:p>
+      <w:pPr>
+        <w:pStyle w:val="NormalWeb"/>
+      </w:pPr>
+      <w:r>
+        <w:t xml:space="preserve">An </w:t>
+      </w:r>
+      <w:r>
+        <w:rPr>
+          <w:rStyle w:val="mceitemhidden"/>
+        </w:rPr>
+        <w:t>operating</w:t>
+      </w:r>
+      <w:r>
+        <w:t xml:space="preserve"> system is a program that's main purpose is to allocate memory, processing time, and system resources (like Networking, or GPIO Access) to other programs. It may or may not have the ability to take user input, and it may or may not have an interactive GUI</w:t>
+      </w:r>
+      <w:r>
+        <w:rPr>
+          <w:rFonts w:ascii="Tahoma" w:hAnsi="Tahoma" w:cs="Tahoma"/>
+        </w:rPr>
+        <w:t>﻿</w:t>
+      </w:r>
+      <w:r>
+        <w:t>.</w:t>
+      </w:r>
+    </w:p>
+    <w:p>
       <w:bookmarkStart w:id="0" w:name="_GoBack"/>
       <w:bookmarkEnd w:id="0"/>
     </w:p>
+    <w:p>
+      <w:r>
+        <w:t>3.13</w:t>
+      </w:r>
+    </w:p>
+    <w:p/>
+    <w:p>
+      <w:pPr>
+        <w:numPr>
+          <w:ilvl w:val="0"/>
+          <w:numId w:val="2"/>
+        </w:numPr>
+        <w:spacing w:before="100" w:beforeAutospacing="1" w:after="100" w:afterAutospacing="1" w:line="240" w:lineRule="auto"/>
+        <w:rPr>
+          <w:rFonts w:ascii="Times New Roman" w:eastAsia="Times New Roman" w:hAnsi="Times New Roman" w:cs="Times New Roman"/>
+          <w:sz w:val="24"/>
+          <w:szCs w:val="24"/>
+        </w:rPr>
+      </w:pPr>
+      <w:r>
+        <w:rPr>
+          <w:rFonts w:ascii="Times New Roman" w:eastAsia="Times New Roman" w:hAnsi="Times New Roman" w:cs="Times New Roman"/>
+          <w:sz w:val="24"/>
+          <w:szCs w:val="24"/>
+        </w:rPr>
+        <w:t>Multiplication, division, addition, subtraction</w:t>
+      </w:r>
+    </w:p>
+    <w:p>
+      <w:pPr>
+        <w:numPr>
+          <w:ilvl w:val="0"/>
+          <w:numId w:val="2"/>
+        </w:numPr>
+        <w:spacing w:before="100" w:beforeAutospacing="1" w:after="100" w:afterAutospacing="1" w:line="240" w:lineRule="auto"/>
+        <w:rPr>
+          <w:rFonts w:ascii="Times New Roman" w:eastAsia="Times New Roman" w:hAnsi="Times New Roman" w:cs="Times New Roman"/>
+          <w:sz w:val="24"/>
+          <w:szCs w:val="24"/>
+        </w:rPr>
+      </w:pPr>
+      <w:r>
+        <w:rPr>
+          <w:rFonts w:ascii="Times New Roman" w:eastAsia="Times New Roman" w:hAnsi="Times New Roman" w:cs="Times New Roman"/>
+          <w:sz w:val="24"/>
+          <w:szCs w:val="24"/>
+        </w:rPr>
+        <w:t>Modulo, Multiplication, division, addition, subtraction</w:t>
+      </w:r>
+    </w:p>
+    <w:p>
+      <w:pPr>
+        <w:numPr>
+          <w:ilvl w:val="0"/>
+          <w:numId w:val="2"/>
+        </w:numPr>
+        <w:spacing w:before="100" w:beforeAutospacing="1" w:after="100" w:afterAutospacing="1" w:line="240" w:lineRule="auto"/>
+        <w:rPr>
+          <w:rFonts w:ascii="Times New Roman" w:eastAsia="Times New Roman" w:hAnsi="Times New Roman" w:cs="Times New Roman"/>
+          <w:sz w:val="24"/>
+          <w:szCs w:val="24"/>
+        </w:rPr>
+      </w:pPr>
+      <w:r>
+        <w:rPr>
+          <w:rFonts w:ascii="Times New Roman" w:eastAsia="Times New Roman" w:hAnsi="Times New Roman" w:cs="Times New Roman"/>
+          <w:sz w:val="24"/>
+          <w:szCs w:val="24"/>
+        </w:rPr>
+        <w:t>Multiplication, division, addition, multiplication, multiplication</w:t>
+      </w:r>
+    </w:p>
+    <w:p>
+      <w:pPr>
+        <w:spacing w:before="100" w:beforeAutospacing="1" w:after="100" w:afterAutospacing="1" w:line="240" w:lineRule="auto"/>
+        <w:rPr>
+          <w:rFonts w:ascii="Times New Roman" w:eastAsia="Times New Roman" w:hAnsi="Times New Roman" w:cs="Times New Roman"/>
+          <w:sz w:val="24"/>
+          <w:szCs w:val="24"/>
+        </w:rPr>
+      </w:pPr>
+    </w:p>
+    <w:p/>
     <w:sectPr>
       <w:pgSz w:w="12240" w:h="15840"/>
       <w:pgMar w:top="1440" w:right="1440" w:bottom="1440" w:left="1440" w:header="720" w:footer="720" w:gutter="0"/>
@@ -201,8 +306,124 @@
       </w:pPr>
     </w:lvl>
   </w:abstractNum>
+  <w:abstractNum w:abstractNumId="1" w15:restartNumberingAfterBreak="0">
+    <w:nsid w:val="4C604EE3"/>
+    <w:multiLevelType w:val="multilevel"/>
+    <w:tmpl w:val="5784EF94"/>
+    <w:lvl w:ilvl="0">
+      <w:start w:val="1"/>
+      <w:numFmt w:val="decimal"/>
+      <w:lvlText w:val="%1."/>
+      <w:lvlJc w:val="left"/>
+      <w:pPr>
+        <w:tabs>
+          <w:tab w:val="num" w:pos="720"/>
+        </w:tabs>
+        <w:ind w:left="720" w:hanging="360"/>
+      </w:pPr>
+    </w:lvl>
+    <w:lvl w:ilvl="1" w:tentative="1">
+      <w:start w:val="1"/>
+      <w:numFmt w:val="decimal"/>
+      <w:lvlText w:val="%2."/>
+      <w:lvlJc w:val="left"/>
+      <w:pPr>
+        <w:tabs>
+          <w:tab w:val="num" w:pos="1440"/>
+        </w:tabs>
+        <w:ind w:left="1440" w:hanging="360"/>
+      </w:pPr>
+    </w:lvl>
+    <w:lvl w:ilvl="2" w:tentative="1">
+      <w:start w:val="1"/>
+      <w:numFmt w:val="decimal"/>
+      <w:lvlText w:val="%3."/>
+      <w:lvlJc w:val="left"/>
+      <w:pPr>
+        <w:tabs>
+          <w:tab w:val="num" w:pos="2160"/>
+        </w:tabs>
+        <w:ind w:left="2160" w:hanging="360"/>
+      </w:pPr>
+    </w:lvl>
+    <w:lvl w:ilvl="3" w:tentative="1">
+      <w:start w:val="1"/>
+      <w:numFmt w:val="decimal"/>
+      <w:lvlText w:val="%4."/>
+      <w:lvlJc w:val="left"/>
+      <w:pPr>
+        <w:tabs>
+          <w:tab w:val="num" w:pos="2880"/>
+        </w:tabs>
+        <w:ind w:left="2880" w:hanging="360"/>
+      </w:pPr>
+    </w:lvl>
+    <w:lvl w:ilvl="4" w:tentative="1">
+      <w:start w:val="1"/>
+      <w:numFmt w:val="decimal"/>
+      <w:lvlText w:val="%5."/>
+      <w:lvlJc w:val="left"/>
+      <w:pPr>
+        <w:tabs>
+          <w:tab w:val="num" w:pos="3600"/>
+        </w:tabs>
+        <w:ind w:left="3600" w:hanging="360"/>
+      </w:pPr>
+    </w:lvl>
+    <w:lvl w:ilvl="5" w:tentative="1">
+      <w:start w:val="1"/>
+      <w:numFmt w:val="decimal"/>
+      <w:lvlText w:val="%6."/>
+      <w:lvlJc w:val="left"/>
+      <w:pPr>
+        <w:tabs>
+          <w:tab w:val="num" w:pos="4320"/>
+        </w:tabs>
+        <w:ind w:left="4320" w:hanging="360"/>
+      </w:pPr>
+    </w:lvl>
+    <w:lvl w:ilvl="6" w:tentative="1">
+      <w:start w:val="1"/>
+      <w:numFmt w:val="decimal"/>
+      <w:lvlText w:val="%7."/>
+      <w:lvlJc w:val="left"/>
+      <w:pPr>
+        <w:tabs>
+          <w:tab w:val="num" w:pos="5040"/>
+        </w:tabs>
+        <w:ind w:left="5040" w:hanging="360"/>
+      </w:pPr>
+    </w:lvl>
+    <w:lvl w:ilvl="7" w:tentative="1">
+      <w:start w:val="1"/>
+      <w:numFmt w:val="decimal"/>
+      <w:lvlText w:val="%8."/>
+      <w:lvlJc w:val="left"/>
+      <w:pPr>
+        <w:tabs>
+          <w:tab w:val="num" w:pos="5760"/>
+        </w:tabs>
+        <w:ind w:left="5760" w:hanging="360"/>
+      </w:pPr>
+    </w:lvl>
+    <w:lvl w:ilvl="8" w:tentative="1">
+      <w:start w:val="1"/>
+      <w:numFmt w:val="decimal"/>
+      <w:lvlText w:val="%9."/>
+      <w:lvlJc w:val="left"/>
+      <w:pPr>
+        <w:tabs>
+          <w:tab w:val="num" w:pos="6480"/>
+        </w:tabs>
+        <w:ind w:left="6480" w:hanging="360"/>
+      </w:pPr>
+    </w:lvl>
+  </w:abstractNum>
   <w:num w:numId="1">
     <w:abstractNumId w:val="0"/>
+  </w:num>
+  <w:num w:numId="2">
+    <w:abstractNumId w:val="1"/>
   </w:num>
 </w:numbering>
 </file>
@@ -648,6 +869,11 @@
       <w:szCs w:val="24"/>
     </w:rPr>
   </w:style>
+  <w:style w:type="character" w:customStyle="1" w:styleId="mceitemhidden">
+    <w:name w:val="mceitemhidden"/>
+    <w:basedOn w:val="DefaultParagraphFont"/>
+    <w:rsid w:val="00BF01D3"/>
+  </w:style>
 </w:styles>
 </file>
 

</xml_diff>